<commit_message>
Rapport audit -> DDOS
</commit_message>
<xml_diff>
--- a/Rapport de projet.docx
+++ b/Rapport de projet.docx
@@ -189,21 +189,7 @@
             <w:rStyle w:val="Lienhypertexte"/>
             <w:noProof/>
           </w:rPr>
-          <w:t>INtrodu</w:t>
-        </w:r>
-        <w:r>
-          <w:rPr>
-            <w:rStyle w:val="Lienhypertexte"/>
-            <w:noProof/>
-          </w:rPr>
-          <w:t>c</w:t>
-        </w:r>
-        <w:r>
-          <w:rPr>
-            <w:rStyle w:val="Lienhypertexte"/>
-            <w:noProof/>
-          </w:rPr>
-          <w:t>tion</w:t>
+          <w:t>INtroduction</w:t>
         </w:r>
         <w:r>
           <w:rPr>
@@ -2215,21 +2201,7 @@
             <w:rStyle w:val="Lienhypertexte"/>
             <w:noProof/>
           </w:rPr>
-          <w:t>websc</w:t>
-        </w:r>
-        <w:r>
-          <w:rPr>
-            <w:rStyle w:val="Lienhypertexte"/>
-            <w:noProof/>
-          </w:rPr>
-          <w:t>a</w:t>
-        </w:r>
-        <w:r>
-          <w:rPr>
-            <w:rStyle w:val="Lienhypertexte"/>
-            <w:noProof/>
-          </w:rPr>
-          <w:t>nners</w:t>
+          <w:t>webscanners</w:t>
         </w:r>
         <w:r>
           <w:rPr>
@@ -2777,14 +2749,7 @@
             <w:rStyle w:val="Lienhypertexte"/>
             <w:noProof/>
           </w:rPr>
-          <w:t>DDO</w:t>
-        </w:r>
-        <w:r>
-          <w:rPr>
-            <w:rStyle w:val="Lienhypertexte"/>
-            <w:noProof/>
-          </w:rPr>
-          <w:t>S</w:t>
+          <w:t>DDOS</w:t>
         </w:r>
         <w:r>
           <w:rPr>
@@ -3209,27 +3174,14 @@
       <w:r>
         <w:t xml:space="preserve">Figure </w:t>
       </w:r>
-      <w:r>
-        <w:fldChar w:fldCharType="begin"/>
-      </w:r>
-      <w:r>
-        <w:instrText xml:space="preserve"> SEQ Figure \* ARABIC </w:instrText>
-      </w:r>
-      <w:r>
-        <w:fldChar w:fldCharType="separate"/>
-      </w:r>
-      <w:r>
-        <w:rPr>
-          <w:noProof/>
-        </w:rPr>
-        <w:t>1</w:t>
-      </w:r>
-      <w:r>
-        <w:rPr>
-          <w:noProof/>
-        </w:rPr>
-        <w:fldChar w:fldCharType="end"/>
-      </w:r>
+      <w:fldSimple w:instr=" SEQ Figure \* ARABIC ">
+        <w:r>
+          <w:rPr>
+            <w:noProof/>
+          </w:rPr>
+          <w:t>1</w:t>
+        </w:r>
+      </w:fldSimple>
     </w:p>
     <w:p>
       <w:pPr>
@@ -3297,27 +3249,14 @@
       <w:r>
         <w:t xml:space="preserve">Figure </w:t>
       </w:r>
-      <w:r>
-        <w:fldChar w:fldCharType="begin"/>
-      </w:r>
-      <w:r>
-        <w:instrText xml:space="preserve"> SEQ Figure \* ARABIC </w:instrText>
-      </w:r>
-      <w:r>
-        <w:fldChar w:fldCharType="separate"/>
-      </w:r>
-      <w:r>
-        <w:rPr>
-          <w:noProof/>
-        </w:rPr>
-        <w:t>2</w:t>
-      </w:r>
-      <w:r>
-        <w:rPr>
-          <w:noProof/>
-        </w:rPr>
-        <w:fldChar w:fldCharType="end"/>
-      </w:r>
+      <w:fldSimple w:instr=" SEQ Figure \* ARABIC ">
+        <w:r>
+          <w:rPr>
+            <w:noProof/>
+          </w:rPr>
+          <w:t>2</w:t>
+        </w:r>
+      </w:fldSimple>
     </w:p>
     <w:p>
       <w:pPr>
@@ -5502,19 +5441,7 @@
         <w:pStyle w:val="Retraitcorpsdetexte3"/>
       </w:pPr>
       <w:r>
-        <w:t xml:space="preserve">VEGA nous signale qu’il y’a </w:t>
-      </w:r>
-      <w:r>
-        <w:t>35</w:t>
-      </w:r>
-      <w:r>
-        <w:t xml:space="preserve"> vulnérabilités </w:t>
-      </w:r>
-      <w:r>
-        <w:t>medium</w:t>
-      </w:r>
-      <w:r>
-        <w:t>.</w:t>
+        <w:t>VEGA nous signale qu’il y’a 35 vulnérabilités medium.</w:t>
       </w:r>
     </w:p>
     <w:p>
@@ -5666,6 +5593,9 @@
         <w:ind w:left="1200"/>
       </w:pPr>
       <w:r>
+        <w:rPr>
+          <w:noProof/>
+        </w:rPr>
         <w:drawing>
           <wp:inline distT="0" distB="0" distL="0" distR="0" wp14:anchorId="1A86B54F" wp14:editId="056EFD95">
             <wp:extent cx="3590925" cy="1356396"/>
@@ -5850,6 +5780,9 @@
         <w:pStyle w:val="Retraitcorpsdetexte"/>
       </w:pPr>
       <w:r>
+        <w:rPr>
+          <w:noProof/>
+        </w:rPr>
         <w:drawing>
           <wp:inline distT="0" distB="0" distL="0" distR="0" wp14:anchorId="76AB356C" wp14:editId="212D5A8F">
             <wp:extent cx="3753374" cy="1257475"/>
@@ -5906,8 +5839,29 @@
     <w:p>
       <w:pPr>
         <w:pStyle w:val="Retraitcorpsdetexte"/>
-      </w:pPr>
-      <w:r>
+        <w:numPr>
+          <w:ilvl w:val="2"/>
+          <w:numId w:val="10"/>
+        </w:numPr>
+      </w:pPr>
+      <w:r>
+        <w:rPr>
+          <w:color w:val="FF0000"/>
+        </w:rPr>
+        <w:t>METTRE GRAPHIQUE A JOUR</w:t>
+      </w:r>
+      <w:r>
+        <w:t xml:space="preserve"> </w:t>
+      </w:r>
+    </w:p>
+    <w:p>
+      <w:pPr>
+        <w:pStyle w:val="Retraitcorpsdetexte"/>
+      </w:pPr>
+      <w:r>
+        <w:rPr>
+          <w:noProof/>
+        </w:rPr>
         <w:drawing>
           <wp:inline distT="0" distB="0" distL="0" distR="0" wp14:anchorId="1C00C79D" wp14:editId="63804F93">
             <wp:extent cx="4610100" cy="2343679"/>
@@ -6491,31 +6445,16 @@
             </w:rPr>
             <w:t xml:space="preserve">Version: </w:t>
           </w:r>
-          <w:r>
-            <w:fldChar w:fldCharType="begin"/>
-          </w:r>
-          <w:r>
-            <w:instrText xml:space="preserve"> REVNUM   \* MERGEFORMAT </w:instrText>
-          </w:r>
-          <w:r>
-            <w:fldChar w:fldCharType="separate"/>
-          </w:r>
-          <w:r>
-            <w:rPr>
-              <w:rFonts w:cs="Arial"/>
-              <w:noProof/>
-              <w:szCs w:val="16"/>
-            </w:rPr>
-            <w:t>203</w:t>
-          </w:r>
-          <w:r>
-            <w:rPr>
-              <w:rFonts w:cs="Arial"/>
-              <w:noProof/>
-              <w:szCs w:val="16"/>
-            </w:rPr>
-            <w:fldChar w:fldCharType="end"/>
-          </w:r>
+          <w:fldSimple w:instr=" REVNUM   \* MERGEFORMAT ">
+            <w:r>
+              <w:rPr>
+                <w:rFonts w:cs="Arial"/>
+                <w:noProof/>
+                <w:szCs w:val="16"/>
+              </w:rPr>
+              <w:t>203</w:t>
+            </w:r>
+          </w:fldSimple>
           <w:r>
             <w:rPr>
               <w:rFonts w:cs="Arial"/>
@@ -6550,7 +6489,7 @@
               <w:noProof/>
               <w:szCs w:val="16"/>
             </w:rPr>
-            <w:t>09.11.2022 09:13</w:t>
+            <w:t>09.11.2022 10:36</w:t>
           </w:r>
           <w:r>
             <w:rPr>
@@ -6576,35 +6515,22 @@
               <w:szCs w:val="16"/>
             </w:rPr>
           </w:pPr>
-          <w:r>
-            <w:fldChar w:fldCharType="begin"/>
-          </w:r>
-          <w:r>
-            <w:instrText xml:space="preserve"> FILENAME  \* FirstCap  \* MERGEFORMAT </w:instrText>
-          </w:r>
-          <w:r>
-            <w:fldChar w:fldCharType="separate"/>
-          </w:r>
-          <w:r>
-            <w:rPr>
-              <w:rFonts w:cs="Arial"/>
-              <w:noProof/>
-              <w:szCs w:val="16"/>
-            </w:rPr>
-            <w:t>Rapport</w:t>
-          </w:r>
-          <w:r>
-            <w:rPr>
-              <w:noProof/>
-            </w:rPr>
-            <w:t xml:space="preserve"> de projet.docx</w:t>
-          </w:r>
-          <w:r>
-            <w:rPr>
-              <w:noProof/>
-            </w:rPr>
-            <w:fldChar w:fldCharType="end"/>
-          </w:r>
+          <w:fldSimple w:instr=" FILENAME  \* FirstCap  \* MERGEFORMAT ">
+            <w:r>
+              <w:rPr>
+                <w:rFonts w:cs="Arial"/>
+                <w:noProof/>
+                <w:szCs w:val="16"/>
+              </w:rPr>
+              <w:t>Rapport</w:t>
+            </w:r>
+            <w:r>
+              <w:rPr>
+                <w:noProof/>
+              </w:rPr>
+              <w:t xml:space="preserve"> de projet.docx</w:t>
+            </w:r>
+          </w:fldSimple>
         </w:p>
       </w:tc>
     </w:tr>
@@ -6781,7 +6707,7 @@
         <v:path o:extrusionok="f" gradientshapeok="t" o:connecttype="rect"/>
         <o:lock v:ext="edit" aspectratio="t"/>
       </v:shapetype>
-      <v:shape id="_x0000_i1286" type="#_x0000_t75" style="width:12pt;height:12pt" o:bullet="t">
+      <v:shape id="_x0000_i1088" type="#_x0000_t75" style="width:12pt;height:12pt" o:bullet="t">
         <v:imagedata r:id="rId1" o:title="BD10263_"/>
       </v:shape>
     </w:pict>
@@ -7047,7 +6973,7 @@
   <w:abstractNum w:abstractNumId="2" w15:restartNumberingAfterBreak="0">
     <w:nsid w:val="05234B7F"/>
     <w:multiLevelType w:val="multilevel"/>
-    <w:tmpl w:val="08C84D2A"/>
+    <w:tmpl w:val="9384D082"/>
     <w:lvl w:ilvl="0">
       <w:start w:val="1"/>
       <w:numFmt w:val="decimal"/>
@@ -7072,17 +6998,16 @@
         <w:ind w:left="1440" w:hanging="360"/>
       </w:pPr>
     </w:lvl>
-    <w:lvl w:ilvl="2" w:tentative="1">
-      <w:start w:val="1"/>
-      <w:numFmt w:val="decimal"/>
-      <w:lvlText w:val="%3."/>
-      <w:lvlJc w:val="left"/>
-      <w:pPr>
-        <w:tabs>
-          <w:tab w:val="num" w:pos="2160"/>
-        </w:tabs>
+    <w:lvl w:ilvl="2">
+      <w:numFmt w:val="bullet"/>
+      <w:lvlText w:val=""/>
+      <w:lvlJc w:val="left"/>
+      <w:pPr>
         <w:ind w:left="2160" w:hanging="360"/>
       </w:pPr>
+      <w:rPr>
+        <w:rFonts w:ascii="Wingdings" w:eastAsia="Times New Roman" w:hAnsi="Wingdings" w:cs="Times New Roman" w:hint="default"/>
+      </w:rPr>
     </w:lvl>
     <w:lvl w:ilvl="3" w:tentative="1">
       <w:start w:val="1"/>
@@ -10042,6 +9967,12 @@
 </file>
 
 <file path=customXml/item1.xml><?xml version="1.0" encoding="utf-8"?>
+<p:properties xmlns:p="http://schemas.microsoft.com/office/2006/metadata/properties" xmlns:xsi="http://www.w3.org/2001/XMLSchema-instance" xmlns:pc="http://schemas.microsoft.com/office/infopath/2007/PartnerControls">
+  <documentManagement/>
+</p:properties>
+</file>
+
+<file path=customXml/item2.xml><?xml version="1.0" encoding="utf-8"?>
 <ct:contentTypeSchema xmlns:ct="http://schemas.microsoft.com/office/2006/metadata/contentType" xmlns:ma="http://schemas.microsoft.com/office/2006/metadata/properties/metaAttributes" ct:_="" ma:_="" ma:contentTypeName="Document" ma:contentTypeID="0x010100E529CC47EA4E614CBF50FAFAB9B8F32B" ma:contentTypeVersion="2" ma:contentTypeDescription="Crée un document." ma:contentTypeScope="" ma:versionID="7453e1fd2aa0f8b6b567825701b5303b">
   <xsd:schema xmlns:xsd="http://www.w3.org/2001/XMLSchema" xmlns:xs="http://www.w3.org/2001/XMLSchema" xmlns:p="http://schemas.microsoft.com/office/2006/metadata/properties" xmlns:ns2="98d92101-24da-4498-9971-a24673344bd8" targetNamespace="http://schemas.microsoft.com/office/2006/metadata/properties" ma:root="true" ma:fieldsID="3e76420f93bb6a6eadeda4e38788279c" ns2:_="">
     <xsd:import namespace="98d92101-24da-4498-9971-a24673344bd8"/>
@@ -10173,17 +10104,7 @@
 </ct:contentTypeSchema>
 </file>
 
-<file path=customXml/item2.xml><?xml version="1.0" encoding="utf-8"?>
-<p:properties xmlns:p="http://schemas.microsoft.com/office/2006/metadata/properties" xmlns:xsi="http://www.w3.org/2001/XMLSchema-instance" xmlns:pc="http://schemas.microsoft.com/office/infopath/2007/PartnerControls">
-  <documentManagement/>
-</p:properties>
-</file>
-
 <file path=customXml/item3.xml><?xml version="1.0" encoding="utf-8"?>
-<b:Sources xmlns:b="http://schemas.openxmlformats.org/officeDocument/2006/bibliography" xmlns="http://schemas.openxmlformats.org/officeDocument/2006/bibliography" SelectedStyle="\APA.XSL" StyleName="APA"/>
-</file>
-
-<file path=customXml/item4.xml><?xml version="1.0" encoding="utf-8"?>
 <?mso-contentType ?>
 <FormTemplates xmlns="http://schemas.microsoft.com/sharepoint/v3/contenttype/forms">
   <Display>DocumentLibraryForm</Display>
@@ -10192,7 +10113,20 @@
 </FormTemplates>
 </file>
 
+<file path=customXml/item4.xml><?xml version="1.0" encoding="utf-8"?>
+<b:Sources xmlns:b="http://schemas.openxmlformats.org/officeDocument/2006/bibliography" xmlns="http://schemas.openxmlformats.org/officeDocument/2006/bibliography" SelectedStyle="\APA.XSL" StyleName="APA"/>
+</file>
+
 <file path=customXml/itemProps1.xml><?xml version="1.0" encoding="utf-8"?>
+<ds:datastoreItem xmlns:ds="http://schemas.openxmlformats.org/officeDocument/2006/customXml" ds:itemID="{2DD205E2-2BD3-4B28-9C63-E49158473AC5}">
+  <ds:schemaRefs>
+    <ds:schemaRef ds:uri="http://schemas.microsoft.com/office/2006/metadata/properties"/>
+    <ds:schemaRef ds:uri="http://schemas.microsoft.com/office/infopath/2007/PartnerControls"/>
+  </ds:schemaRefs>
+</ds:datastoreItem>
+</file>
+
+<file path=customXml/itemProps2.xml><?xml version="1.0" encoding="utf-8"?>
 <ds:datastoreItem xmlns:ds="http://schemas.openxmlformats.org/officeDocument/2006/customXml" ds:itemID="{5EF0BDCB-D889-4AFF-98B9-8893928A92DA}">
   <ds:schemaRefs>
     <ds:schemaRef ds:uri="http://schemas.microsoft.com/office/2006/metadata/contentType"/>
@@ -10210,27 +10144,18 @@
 </ds:datastoreItem>
 </file>
 
-<file path=customXml/itemProps2.xml><?xml version="1.0" encoding="utf-8"?>
-<ds:datastoreItem xmlns:ds="http://schemas.openxmlformats.org/officeDocument/2006/customXml" ds:itemID="{2DD205E2-2BD3-4B28-9C63-E49158473AC5}">
+<file path=customXml/itemProps3.xml><?xml version="1.0" encoding="utf-8"?>
+<ds:datastoreItem xmlns:ds="http://schemas.openxmlformats.org/officeDocument/2006/customXml" ds:itemID="{E6B18BE8-FF07-4003-A269-13E1D24BB8FD}">
   <ds:schemaRefs>
-    <ds:schemaRef ds:uri="http://schemas.microsoft.com/office/2006/metadata/properties"/>
-    <ds:schemaRef ds:uri="http://schemas.microsoft.com/office/infopath/2007/PartnerControls"/>
+    <ds:schemaRef ds:uri="http://schemas.microsoft.com/sharepoint/v3/contenttype/forms"/>
   </ds:schemaRefs>
 </ds:datastoreItem>
 </file>
 
-<file path=customXml/itemProps3.xml><?xml version="1.0" encoding="utf-8"?>
+<file path=customXml/itemProps4.xml><?xml version="1.0" encoding="utf-8"?>
 <ds:datastoreItem xmlns:ds="http://schemas.openxmlformats.org/officeDocument/2006/customXml" ds:itemID="{C8C35155-3E6A-4058-B6E4-303717845E3B}">
   <ds:schemaRefs>
     <ds:schemaRef ds:uri="http://schemas.openxmlformats.org/officeDocument/2006/bibliography"/>
   </ds:schemaRefs>
 </ds:datastoreItem>
-</file>
-
-<file path=customXml/itemProps4.xml><?xml version="1.0" encoding="utf-8"?>
-<ds:datastoreItem xmlns:ds="http://schemas.openxmlformats.org/officeDocument/2006/customXml" ds:itemID="{E6B18BE8-FF07-4003-A269-13E1D24BB8FD}">
-  <ds:schemaRefs>
-    <ds:schemaRef ds:uri="http://schemas.microsoft.com/sharepoint/v3/contenttype/forms"/>
-  </ds:schemaRefs>
-</ds:datastoreItem>
 </file>
</xml_diff>